<commit_message>
more notes for talk
</commit_message>
<xml_diff>
--- a/Notes for Angular Talk.docx
+++ b/Notes for Angular Talk.docx
@@ -195,13 +195,98 @@
     </w:p>
     <w:p>
       <w:pPr>
+        <w:pStyle w:val="Heading4"/>
+        <w:rPr>
+          <w:sz w:val="40"/>
+          <w:szCs w:val="40"/>
+        </w:rPr>
+      </w:pPr>
+      <w:r>
+        <w:rPr>
+          <w:sz w:val="40"/>
+          <w:szCs w:val="40"/>
+        </w:rPr>
+        <w:t>SHOW</w:t>
+      </w:r>
+    </w:p>
+    <w:p>
+      <w:pPr>
+        <w:pStyle w:val="Heading2"/>
+      </w:pPr>
+      <w:proofErr w:type="gramStart"/>
+      <w:r>
+        <w:t>b</w:t>
+      </w:r>
+      <w:r>
+        <w:t>o</w:t>
+      </w:r>
+      <w:r>
+        <w:t>ne</w:t>
+      </w:r>
+      <w:proofErr w:type="gramEnd"/>
+    </w:p>
+    <w:p>
+      <w:pPr>
         <w:pStyle w:val="ListParagraph"/>
         <w:numPr>
           <w:ilvl w:val="0"/>
-          <w:numId w:val="1"/>
-        </w:numPr>
-      </w:pPr>
-      <w:r>
+          <w:numId w:val="3"/>
+        </w:numPr>
+      </w:pPr>
+      <w:r>
+        <w:t>ng-app (still empty)</w:t>
+      </w:r>
+    </w:p>
+    <w:p>
+      <w:pPr>
+        <w:pStyle w:val="ListParagraph"/>
+        <w:numPr>
+          <w:ilvl w:val="0"/>
+          <w:numId w:val="3"/>
+        </w:numPr>
+      </w:pPr>
+      <w:r>
+        <w:t>ng-</w:t>
+      </w:r>
+      <w:proofErr w:type="spellStart"/>
+      <w:r>
+        <w:t>init</w:t>
+      </w:r>
+      <w:proofErr w:type="spellEnd"/>
+    </w:p>
+    <w:p>
+      <w:pPr>
+        <w:pStyle w:val="ListParagraph"/>
+        <w:numPr>
+          <w:ilvl w:val="0"/>
+          <w:numId w:val="3"/>
+        </w:numPr>
+      </w:pPr>
+      <w:r>
+        <w:t>ng-model</w:t>
+      </w:r>
+    </w:p>
+    <w:p>
+      <w:pPr>
+        <w:pStyle w:val="ListParagraph"/>
+        <w:numPr>
+          <w:ilvl w:val="0"/>
+          <w:numId w:val="3"/>
+        </w:numPr>
+      </w:pPr>
+      <w:r>
+        <w:t>Expression</w:t>
+      </w:r>
+    </w:p>
+    <w:p>
+      <w:pPr>
+        <w:pStyle w:val="Heading2"/>
+      </w:pPr>
+      <w:r>
+        <w:rPr>
+          <w:sz w:val="40"/>
+          <w:szCs w:val="40"/>
+        </w:rPr>
         <w:t>SHOW</w:t>
       </w:r>
     </w:p>
@@ -212,7 +297,10 @@
       <w:proofErr w:type="spellStart"/>
       <w:proofErr w:type="gramStart"/>
       <w:r>
-        <w:t>bOne</w:t>
+        <w:t>ct</w:t>
+      </w:r>
+      <w:r>
+        <w:t>wo</w:t>
       </w:r>
       <w:proofErr w:type="spellEnd"/>
       <w:proofErr w:type="gramEnd"/>
@@ -222,11 +310,107 @@
         <w:pStyle w:val="ListParagraph"/>
         <w:numPr>
           <w:ilvl w:val="0"/>
-          <w:numId w:val="3"/>
-        </w:numPr>
-      </w:pPr>
-      <w:r>
-        <w:t>ng-app (still empty)</w:t>
+          <w:numId w:val="5"/>
+        </w:numPr>
+      </w:pPr>
+      <w:r>
+        <w:t>Index.html</w:t>
+      </w:r>
+    </w:p>
+    <w:p>
+      <w:pPr>
+        <w:pStyle w:val="ListParagraph"/>
+        <w:numPr>
+          <w:ilvl w:val="1"/>
+          <w:numId w:val="5"/>
+        </w:numPr>
+      </w:pPr>
+      <w:r>
+        <w:t>2 new files mentioned</w:t>
+      </w:r>
+    </w:p>
+    <w:p>
+      <w:pPr>
+        <w:pStyle w:val="ListParagraph"/>
+        <w:numPr>
+          <w:ilvl w:val="1"/>
+          <w:numId w:val="5"/>
+        </w:numPr>
+      </w:pPr>
+      <w:r>
+        <w:t>ng-app now has a value</w:t>
+      </w:r>
+    </w:p>
+    <w:p>
+      <w:pPr>
+        <w:pStyle w:val="ListParagraph"/>
+        <w:numPr>
+          <w:ilvl w:val="1"/>
+          <w:numId w:val="5"/>
+        </w:numPr>
+      </w:pPr>
+      <w:r>
+        <w:t>data-ng-controller</w:t>
+      </w:r>
+    </w:p>
+    <w:p>
+      <w:pPr>
+        <w:pStyle w:val="ListParagraph"/>
+        <w:numPr>
+          <w:ilvl w:val="2"/>
+          <w:numId w:val="5"/>
+        </w:numPr>
+      </w:pPr>
+      <w:r>
+        <w:t>Using the “controller as” syntax</w:t>
+      </w:r>
+    </w:p>
+    <w:p>
+      <w:pPr>
+        <w:pStyle w:val="ListParagraph"/>
+        <w:numPr>
+          <w:ilvl w:val="1"/>
+          <w:numId w:val="5"/>
+        </w:numPr>
+      </w:pPr>
+      <w:r>
+        <w:t>ng-repeat</w:t>
+      </w:r>
+    </w:p>
+    <w:p>
+      <w:pPr>
+        <w:pStyle w:val="ListParagraph"/>
+        <w:numPr>
+          <w:ilvl w:val="1"/>
+          <w:numId w:val="5"/>
+        </w:numPr>
+      </w:pPr>
+      <w:r>
+        <w:t>ng-bind</w:t>
+      </w:r>
+    </w:p>
+    <w:p>
+      <w:pPr>
+        <w:pStyle w:val="ListParagraph"/>
+        <w:numPr>
+          <w:ilvl w:val="1"/>
+          <w:numId w:val="5"/>
+        </w:numPr>
+      </w:pPr>
+      <w:r>
+        <w:t>ng-class</w:t>
+      </w:r>
+    </w:p>
+    <w:p>
+      <w:pPr>
+        <w:pStyle w:val="ListParagraph"/>
+        <w:numPr>
+          <w:ilvl w:val="1"/>
+          <w:numId w:val="5"/>
+        </w:numPr>
+      </w:pPr>
+      <w:r>
+        <w:t>ng-click</w:t>
       </w:r>
     </w:p>
     <w:p>
@@ -234,52 +418,177 @@
         <w:pStyle w:val="ListParagraph"/>
         <w:numPr>
           <w:ilvl w:val="0"/>
-          <w:numId w:val="3"/>
-        </w:numPr>
-      </w:pPr>
-      <w:r>
-        <w:t>ng-</w:t>
+          <w:numId w:val="5"/>
+        </w:numPr>
+      </w:pPr>
+      <w:r>
+        <w:t>app.js</w:t>
+      </w:r>
+    </w:p>
+    <w:p>
+      <w:pPr>
+        <w:pStyle w:val="ListParagraph"/>
+        <w:numPr>
+          <w:ilvl w:val="1"/>
+          <w:numId w:val="5"/>
+        </w:numPr>
+      </w:pPr>
+      <w:r>
+        <w:t>uses IIFE</w:t>
+      </w:r>
+    </w:p>
+    <w:p>
+      <w:pPr>
+        <w:pStyle w:val="ListParagraph"/>
+        <w:numPr>
+          <w:ilvl w:val="1"/>
+          <w:numId w:val="5"/>
+        </w:numPr>
+      </w:pPr>
+      <w:r>
+        <w:t>uses “</w:t>
       </w:r>
       <w:proofErr w:type="spellStart"/>
       <w:r>
-        <w:t>init</w:t>
+        <w:t>angular.module</w:t>
       </w:r>
       <w:proofErr w:type="spellEnd"/>
+      <w:r>
+        <w:t>()”</w:t>
+      </w:r>
+    </w:p>
+    <w:p>
+      <w:pPr>
+        <w:pStyle w:val="ListParagraph"/>
+        <w:numPr>
+          <w:ilvl w:val="1"/>
+          <w:numId w:val="5"/>
+        </w:numPr>
+      </w:pPr>
+      <w:r>
+        <w:t>Explain the ‘[]’</w:t>
+      </w:r>
     </w:p>
     <w:p>
       <w:pPr>
         <w:pStyle w:val="ListParagraph"/>
         <w:numPr>
           <w:ilvl w:val="0"/>
-          <w:numId w:val="3"/>
-        </w:numPr>
-      </w:pPr>
-      <w:r>
-        <w:t>ng-model</w:t>
-      </w:r>
-    </w:p>
-    <w:p>
-      <w:pPr>
-        <w:pStyle w:val="ListParagraph"/>
-        <w:numPr>
-          <w:ilvl w:val="0"/>
-          <w:numId w:val="3"/>
-        </w:numPr>
-      </w:pPr>
-      <w:r>
-        <w:t>Expression</w:t>
-      </w:r>
-    </w:p>
-    <w:p>
-      <w:pPr>
-        <w:pStyle w:val="ListParagraph"/>
-        <w:numPr>
-          <w:ilvl w:val="0"/>
-          <w:numId w:val="3"/>
-        </w:numPr>
-      </w:pPr>
-      <w:r>
+          <w:numId w:val="5"/>
+        </w:numPr>
+      </w:pPr>
+      <w:r>
+        <w:lastRenderedPageBreak/>
+        <w:t>todoController.js</w:t>
+      </w:r>
+    </w:p>
+    <w:p>
+      <w:pPr>
+        <w:pStyle w:val="ListParagraph"/>
+        <w:numPr>
+          <w:ilvl w:val="1"/>
+          <w:numId w:val="5"/>
+        </w:numPr>
+      </w:pPr>
+      <w:r>
+        <w:t>IIFE</w:t>
+      </w:r>
+    </w:p>
+    <w:p>
+      <w:pPr>
+        <w:pStyle w:val="ListParagraph"/>
+        <w:numPr>
+          <w:ilvl w:val="1"/>
+          <w:numId w:val="5"/>
+        </w:numPr>
+      </w:pPr>
+      <w:proofErr w:type="spellStart"/>
+      <w:r>
+        <w:t>Angular.module</w:t>
+      </w:r>
+      <w:proofErr w:type="spellEnd"/>
+      <w:r>
+        <w:t>() this time as a getter</w:t>
+      </w:r>
+    </w:p>
+    <w:p>
+      <w:pPr>
+        <w:pStyle w:val="ListParagraph"/>
+        <w:numPr>
+          <w:ilvl w:val="1"/>
+          <w:numId w:val="5"/>
+        </w:numPr>
+      </w:pPr>
+      <w:r>
+        <w:t>.controller()</w:t>
+      </w:r>
+    </w:p>
+    <w:p>
+      <w:pPr>
+        <w:pStyle w:val="ListParagraph"/>
+        <w:numPr>
+          <w:ilvl w:val="2"/>
+          <w:numId w:val="5"/>
+        </w:numPr>
+      </w:pPr>
+      <w:r>
+        <w:t>hoisting</w:t>
+      </w:r>
+    </w:p>
+    <w:p>
+      <w:pPr>
+        <w:pStyle w:val="ListParagraph"/>
+        <w:numPr>
+          <w:ilvl w:val="1"/>
+          <w:numId w:val="5"/>
+        </w:numPr>
+      </w:pPr>
+      <w:r>
+        <w:t xml:space="preserve">DI </w:t>
+      </w:r>
+      <w:proofErr w:type="spellStart"/>
+      <w:r>
+        <w:t>todoListController</w:t>
+      </w:r>
+      <w:proofErr w:type="spellEnd"/>
+      <w:r>
+        <w:t>.$inject</w:t>
+      </w:r>
+    </w:p>
+    <w:p>
+      <w:pPr>
+        <w:pStyle w:val="ListParagraph"/>
+        <w:numPr>
+          <w:ilvl w:val="1"/>
+          <w:numId w:val="5"/>
+        </w:numPr>
+      </w:pPr>
+      <w:r>
+        <w:t>Explain the $http service</w:t>
+      </w:r>
+    </w:p>
+    <w:p>
+      <w:pPr>
+        <w:pStyle w:val="Heading4"/>
+        <w:rPr>
+          <w:sz w:val="40"/>
+          <w:szCs w:val="40"/>
+        </w:rPr>
+      </w:pPr>
+      <w:r>
+        <w:rPr>
+          <w:sz w:val="40"/>
+          <w:szCs w:val="40"/>
+        </w:rPr>
         <w:t>SHOW</w:t>
+      </w:r>
+    </w:p>
+    <w:p>
+      <w:pPr>
+        <w:pStyle w:val="Heading4"/>
+      </w:pPr>
+      <w:r>
+        <w:t>Discuss the short comings</w:t>
       </w:r>
     </w:p>
     <w:p>
@@ -289,7 +598,10 @@
       <w:proofErr w:type="spellStart"/>
       <w:proofErr w:type="gramStart"/>
       <w:r>
-        <w:t>cTwo</w:t>
+        <w:t>d</w:t>
+      </w:r>
+      <w:r>
+        <w:t>three</w:t>
       </w:r>
       <w:proofErr w:type="spellEnd"/>
       <w:proofErr w:type="gramEnd"/>
@@ -299,11 +611,226 @@
         <w:pStyle w:val="ListParagraph"/>
         <w:numPr>
           <w:ilvl w:val="0"/>
-          <w:numId w:val="5"/>
-        </w:numPr>
-      </w:pPr>
+          <w:numId w:val="6"/>
+        </w:numPr>
+      </w:pPr>
+      <w:r>
+        <w:t>Index.html</w:t>
+      </w:r>
+    </w:p>
+    <w:p>
+      <w:pPr>
+        <w:pStyle w:val="ListParagraph"/>
+        <w:numPr>
+          <w:ilvl w:val="1"/>
+          <w:numId w:val="6"/>
+        </w:numPr>
+      </w:pPr>
+      <w:r>
+        <w:t>Added a second .</w:t>
+      </w:r>
+      <w:proofErr w:type="spellStart"/>
+      <w:r>
+        <w:t>js</w:t>
+      </w:r>
+      <w:proofErr w:type="spellEnd"/>
+      <w:r>
+        <w:t xml:space="preserve"> file for </w:t>
+      </w:r>
+      <w:proofErr w:type="spellStart"/>
+      <w:r>
+        <w:t>todoEditController</w:t>
+      </w:r>
+      <w:proofErr w:type="spellEnd"/>
+    </w:p>
+    <w:p>
+      <w:pPr>
+        <w:pStyle w:val="ListParagraph"/>
+        <w:numPr>
+          <w:ilvl w:val="1"/>
+          <w:numId w:val="6"/>
+        </w:numPr>
+      </w:pPr>
+      <w:r>
+        <w:t>Added Form for user input</w:t>
+      </w:r>
+    </w:p>
+    <w:p>
+      <w:pPr>
+        <w:pStyle w:val="ListParagraph"/>
+        <w:numPr>
+          <w:ilvl w:val="1"/>
+          <w:numId w:val="6"/>
+        </w:numPr>
+      </w:pPr>
+      <w:r>
+        <w:t>New controller on the form</w:t>
+      </w:r>
+    </w:p>
+    <w:p>
+      <w:pPr>
+        <w:pStyle w:val="ListParagraph"/>
+        <w:numPr>
+          <w:ilvl w:val="1"/>
+          <w:numId w:val="6"/>
+        </w:numPr>
+      </w:pPr>
+      <w:r>
+        <w:t>ng-model</w:t>
+      </w:r>
+    </w:p>
+    <w:p>
+      <w:pPr>
+        <w:pStyle w:val="ListParagraph"/>
+        <w:numPr>
+          <w:ilvl w:val="1"/>
+          <w:numId w:val="6"/>
+        </w:numPr>
+      </w:pPr>
+      <w:r>
+        <w:t>ng-show</w:t>
+      </w:r>
+    </w:p>
+    <w:p>
+      <w:pPr>
+        <w:pStyle w:val="ListParagraph"/>
+        <w:numPr>
+          <w:ilvl w:val="1"/>
+          <w:numId w:val="6"/>
+        </w:numPr>
+      </w:pPr>
+      <w:r>
+        <w:t>validation messages</w:t>
+      </w:r>
+    </w:p>
+    <w:p>
+      <w:pPr>
+        <w:pStyle w:val="ListParagraph"/>
+        <w:numPr>
+          <w:ilvl w:val="1"/>
+          <w:numId w:val="6"/>
+        </w:numPr>
+      </w:pPr>
+      <w:r>
+        <w:t>input type=”date”</w:t>
+      </w:r>
+    </w:p>
+    <w:p>
+      <w:pPr>
+        <w:pStyle w:val="ListParagraph"/>
+        <w:numPr>
+          <w:ilvl w:val="0"/>
+          <w:numId w:val="6"/>
+        </w:numPr>
+      </w:pPr>
+      <w:r>
+        <w:t>todoEditController.js</w:t>
+      </w:r>
+    </w:p>
+    <w:p>
+      <w:pPr>
+        <w:pStyle w:val="ListParagraph"/>
+        <w:numPr>
+          <w:ilvl w:val="1"/>
+          <w:numId w:val="6"/>
+        </w:numPr>
+      </w:pPr>
+      <w:r>
+        <w:t>variable ‘</w:t>
+      </w:r>
+      <w:proofErr w:type="spellStart"/>
+      <w:r>
+        <w:t>newId</w:t>
+      </w:r>
+      <w:proofErr w:type="spellEnd"/>
+      <w:r>
+        <w:t>’</w:t>
+      </w:r>
+      <w:r>
+        <w:t xml:space="preserve"> </w:t>
+      </w:r>
+      <w:r>
+        <w:t>declared inside the IIFE scope</w:t>
+      </w:r>
+    </w:p>
+    <w:p>
+      <w:pPr>
+        <w:pStyle w:val="ListParagraph"/>
+        <w:numPr>
+          <w:ilvl w:val="1"/>
+          <w:numId w:val="6"/>
+        </w:numPr>
+      </w:pPr>
+      <w:r>
+        <w:t>form.$</w:t>
+      </w:r>
+      <w:proofErr w:type="spellStart"/>
+      <w:r>
+        <w:t>setPristine</w:t>
+      </w:r>
+      <w:proofErr w:type="spellEnd"/>
+      <w:r>
+        <w:t>();</w:t>
+      </w:r>
+      <w:r>
+        <w:t xml:space="preserve"> &amp; </w:t>
+      </w:r>
+      <w:r>
+        <w:t>form.$</w:t>
+      </w:r>
+      <w:proofErr w:type="spellStart"/>
+      <w:r>
+        <w:t>setUntouched</w:t>
+      </w:r>
+      <w:proofErr w:type="spellEnd"/>
+      <w:r>
+        <w:t>();</w:t>
+      </w:r>
+    </w:p>
+    <w:p>
+      <w:pPr>
+        <w:pStyle w:val="Heading2"/>
+      </w:pPr>
+      <w:r>
+        <w:rPr>
+          <w:sz w:val="40"/>
+          <w:szCs w:val="40"/>
+        </w:rPr>
+        <w:t>SHOW</w:t>
+      </w:r>
+    </w:p>
+    <w:p>
+      <w:pPr>
+        <w:pStyle w:val="Heading4"/>
+      </w:pPr>
+      <w:r>
+        <w:t>Discuss the short comings</w:t>
+      </w:r>
+    </w:p>
+    <w:p>
+      <w:pPr>
+        <w:pStyle w:val="Heading2"/>
+      </w:pPr>
+      <w:proofErr w:type="spellStart"/>
+      <w:proofErr w:type="gramStart"/>
+      <w:r>
+        <w:t>xfinal</w:t>
+      </w:r>
+      <w:proofErr w:type="spellEnd"/>
+      <w:proofErr w:type="gramEnd"/>
+    </w:p>
+    <w:p>
+      <w:r>
+        <w:tab/>
+      </w:r>
       <w:bookmarkStart w:id="0" w:name="_GoBack"/>
       <w:bookmarkEnd w:id="0"/>
+    </w:p>
+    <w:p>
+      <w:pPr>
+        <w:pStyle w:val="ListParagraph"/>
+        <w:ind w:left="0"/>
+      </w:pPr>
     </w:p>
     <w:sectPr>
       <w:pgSz w:w="12240" w:h="15840"/>
@@ -431,6 +958,119 @@
     </w:lvl>
   </w:abstractNum>
   <w:abstractNum w:abstractNumId="1" w15:restartNumberingAfterBreak="0">
+    <w:nsid w:val="1150586D"/>
+    <w:multiLevelType w:val="hybridMultilevel"/>
+    <w:tmpl w:val="0A4C892C"/>
+    <w:lvl w:ilvl="0" w:tplc="04090001">
+      <w:start w:val="1"/>
+      <w:numFmt w:val="bullet"/>
+      <w:lvlText w:val=""/>
+      <w:lvlJc w:val="left"/>
+      <w:pPr>
+        <w:ind w:left="720" w:hanging="360"/>
+      </w:pPr>
+      <w:rPr>
+        <w:rFonts w:ascii="Symbol" w:hAnsi="Symbol" w:hint="default"/>
+      </w:rPr>
+    </w:lvl>
+    <w:lvl w:ilvl="1" w:tplc="04090003">
+      <w:start w:val="1"/>
+      <w:numFmt w:val="bullet"/>
+      <w:lvlText w:val="o"/>
+      <w:lvlJc w:val="left"/>
+      <w:pPr>
+        <w:ind w:left="1440" w:hanging="360"/>
+      </w:pPr>
+      <w:rPr>
+        <w:rFonts w:ascii="Courier New" w:hAnsi="Courier New" w:cs="Courier New" w:hint="default"/>
+      </w:rPr>
+    </w:lvl>
+    <w:lvl w:ilvl="2" w:tplc="04090005" w:tentative="1">
+      <w:start w:val="1"/>
+      <w:numFmt w:val="bullet"/>
+      <w:lvlText w:val=""/>
+      <w:lvlJc w:val="left"/>
+      <w:pPr>
+        <w:ind w:left="2160" w:hanging="360"/>
+      </w:pPr>
+      <w:rPr>
+        <w:rFonts w:ascii="Wingdings" w:hAnsi="Wingdings" w:hint="default"/>
+      </w:rPr>
+    </w:lvl>
+    <w:lvl w:ilvl="3" w:tplc="04090001" w:tentative="1">
+      <w:start w:val="1"/>
+      <w:numFmt w:val="bullet"/>
+      <w:lvlText w:val=""/>
+      <w:lvlJc w:val="left"/>
+      <w:pPr>
+        <w:ind w:left="2880" w:hanging="360"/>
+      </w:pPr>
+      <w:rPr>
+        <w:rFonts w:ascii="Symbol" w:hAnsi="Symbol" w:hint="default"/>
+      </w:rPr>
+    </w:lvl>
+    <w:lvl w:ilvl="4" w:tplc="04090003" w:tentative="1">
+      <w:start w:val="1"/>
+      <w:numFmt w:val="bullet"/>
+      <w:lvlText w:val="o"/>
+      <w:lvlJc w:val="left"/>
+      <w:pPr>
+        <w:ind w:left="3600" w:hanging="360"/>
+      </w:pPr>
+      <w:rPr>
+        <w:rFonts w:ascii="Courier New" w:hAnsi="Courier New" w:cs="Courier New" w:hint="default"/>
+      </w:rPr>
+    </w:lvl>
+    <w:lvl w:ilvl="5" w:tplc="04090005" w:tentative="1">
+      <w:start w:val="1"/>
+      <w:numFmt w:val="bullet"/>
+      <w:lvlText w:val=""/>
+      <w:lvlJc w:val="left"/>
+      <w:pPr>
+        <w:ind w:left="4320" w:hanging="360"/>
+      </w:pPr>
+      <w:rPr>
+        <w:rFonts w:ascii="Wingdings" w:hAnsi="Wingdings" w:hint="default"/>
+      </w:rPr>
+    </w:lvl>
+    <w:lvl w:ilvl="6" w:tplc="04090001" w:tentative="1">
+      <w:start w:val="1"/>
+      <w:numFmt w:val="bullet"/>
+      <w:lvlText w:val=""/>
+      <w:lvlJc w:val="left"/>
+      <w:pPr>
+        <w:ind w:left="5040" w:hanging="360"/>
+      </w:pPr>
+      <w:rPr>
+        <w:rFonts w:ascii="Symbol" w:hAnsi="Symbol" w:hint="default"/>
+      </w:rPr>
+    </w:lvl>
+    <w:lvl w:ilvl="7" w:tplc="04090003" w:tentative="1">
+      <w:start w:val="1"/>
+      <w:numFmt w:val="bullet"/>
+      <w:lvlText w:val="o"/>
+      <w:lvlJc w:val="left"/>
+      <w:pPr>
+        <w:ind w:left="5760" w:hanging="360"/>
+      </w:pPr>
+      <w:rPr>
+        <w:rFonts w:ascii="Courier New" w:hAnsi="Courier New" w:cs="Courier New" w:hint="default"/>
+      </w:rPr>
+    </w:lvl>
+    <w:lvl w:ilvl="8" w:tplc="04090005" w:tentative="1">
+      <w:start w:val="1"/>
+      <w:numFmt w:val="bullet"/>
+      <w:lvlText w:val=""/>
+      <w:lvlJc w:val="left"/>
+      <w:pPr>
+        <w:ind w:left="6480" w:hanging="360"/>
+      </w:pPr>
+      <w:rPr>
+        <w:rFonts w:ascii="Wingdings" w:hAnsi="Wingdings" w:hint="default"/>
+      </w:rPr>
+    </w:lvl>
+  </w:abstractNum>
+  <w:abstractNum w:abstractNumId="2" w15:restartNumberingAfterBreak="0">
     <w:nsid w:val="154C3F1D"/>
     <w:multiLevelType w:val="hybridMultilevel"/>
     <w:tmpl w:val="D794C754"/>
@@ -543,7 +1183,7 @@
       </w:rPr>
     </w:lvl>
   </w:abstractNum>
-  <w:abstractNum w:abstractNumId="2" w15:restartNumberingAfterBreak="0">
+  <w:abstractNum w:abstractNumId="3" w15:restartNumberingAfterBreak="0">
     <w:nsid w:val="1BD57E89"/>
     <w:multiLevelType w:val="hybridMultilevel"/>
     <w:tmpl w:val="4DDED70E"/>
@@ -656,7 +1296,7 @@
       </w:rPr>
     </w:lvl>
   </w:abstractNum>
-  <w:abstractNum w:abstractNumId="3" w15:restartNumberingAfterBreak="0">
+  <w:abstractNum w:abstractNumId="4" w15:restartNumberingAfterBreak="0">
     <w:nsid w:val="4AA67C4A"/>
     <w:multiLevelType w:val="hybridMultilevel"/>
     <w:tmpl w:val="FB22DAE2"/>
@@ -672,6 +1312,119 @@
         <w:rFonts w:ascii="Symbol" w:hAnsi="Symbol" w:hint="default"/>
       </w:rPr>
     </w:lvl>
+    <w:lvl w:ilvl="1" w:tplc="04090003">
+      <w:start w:val="1"/>
+      <w:numFmt w:val="bullet"/>
+      <w:lvlText w:val="o"/>
+      <w:lvlJc w:val="left"/>
+      <w:pPr>
+        <w:ind w:left="1440" w:hanging="360"/>
+      </w:pPr>
+      <w:rPr>
+        <w:rFonts w:ascii="Courier New" w:hAnsi="Courier New" w:cs="Courier New" w:hint="default"/>
+      </w:rPr>
+    </w:lvl>
+    <w:lvl w:ilvl="2" w:tplc="04090005">
+      <w:start w:val="1"/>
+      <w:numFmt w:val="bullet"/>
+      <w:lvlText w:val=""/>
+      <w:lvlJc w:val="left"/>
+      <w:pPr>
+        <w:ind w:left="2160" w:hanging="360"/>
+      </w:pPr>
+      <w:rPr>
+        <w:rFonts w:ascii="Wingdings" w:hAnsi="Wingdings" w:hint="default"/>
+      </w:rPr>
+    </w:lvl>
+    <w:lvl w:ilvl="3" w:tplc="04090001" w:tentative="1">
+      <w:start w:val="1"/>
+      <w:numFmt w:val="bullet"/>
+      <w:lvlText w:val=""/>
+      <w:lvlJc w:val="left"/>
+      <w:pPr>
+        <w:ind w:left="2880" w:hanging="360"/>
+      </w:pPr>
+      <w:rPr>
+        <w:rFonts w:ascii="Symbol" w:hAnsi="Symbol" w:hint="default"/>
+      </w:rPr>
+    </w:lvl>
+    <w:lvl w:ilvl="4" w:tplc="04090003" w:tentative="1">
+      <w:start w:val="1"/>
+      <w:numFmt w:val="bullet"/>
+      <w:lvlText w:val="o"/>
+      <w:lvlJc w:val="left"/>
+      <w:pPr>
+        <w:ind w:left="3600" w:hanging="360"/>
+      </w:pPr>
+      <w:rPr>
+        <w:rFonts w:ascii="Courier New" w:hAnsi="Courier New" w:cs="Courier New" w:hint="default"/>
+      </w:rPr>
+    </w:lvl>
+    <w:lvl w:ilvl="5" w:tplc="04090005" w:tentative="1">
+      <w:start w:val="1"/>
+      <w:numFmt w:val="bullet"/>
+      <w:lvlText w:val=""/>
+      <w:lvlJc w:val="left"/>
+      <w:pPr>
+        <w:ind w:left="4320" w:hanging="360"/>
+      </w:pPr>
+      <w:rPr>
+        <w:rFonts w:ascii="Wingdings" w:hAnsi="Wingdings" w:hint="default"/>
+      </w:rPr>
+    </w:lvl>
+    <w:lvl w:ilvl="6" w:tplc="04090001" w:tentative="1">
+      <w:start w:val="1"/>
+      <w:numFmt w:val="bullet"/>
+      <w:lvlText w:val=""/>
+      <w:lvlJc w:val="left"/>
+      <w:pPr>
+        <w:ind w:left="5040" w:hanging="360"/>
+      </w:pPr>
+      <w:rPr>
+        <w:rFonts w:ascii="Symbol" w:hAnsi="Symbol" w:hint="default"/>
+      </w:rPr>
+    </w:lvl>
+    <w:lvl w:ilvl="7" w:tplc="04090003" w:tentative="1">
+      <w:start w:val="1"/>
+      <w:numFmt w:val="bullet"/>
+      <w:lvlText w:val="o"/>
+      <w:lvlJc w:val="left"/>
+      <w:pPr>
+        <w:ind w:left="5760" w:hanging="360"/>
+      </w:pPr>
+      <w:rPr>
+        <w:rFonts w:ascii="Courier New" w:hAnsi="Courier New" w:cs="Courier New" w:hint="default"/>
+      </w:rPr>
+    </w:lvl>
+    <w:lvl w:ilvl="8" w:tplc="04090005" w:tentative="1">
+      <w:start w:val="1"/>
+      <w:numFmt w:val="bullet"/>
+      <w:lvlText w:val=""/>
+      <w:lvlJc w:val="left"/>
+      <w:pPr>
+        <w:ind w:left="6480" w:hanging="360"/>
+      </w:pPr>
+      <w:rPr>
+        <w:rFonts w:ascii="Wingdings" w:hAnsi="Wingdings" w:hint="default"/>
+      </w:rPr>
+    </w:lvl>
+  </w:abstractNum>
+  <w:abstractNum w:abstractNumId="5" w15:restartNumberingAfterBreak="0">
+    <w:nsid w:val="52820D00"/>
+    <w:multiLevelType w:val="hybridMultilevel"/>
+    <w:tmpl w:val="F2FE90DC"/>
+    <w:lvl w:ilvl="0" w:tplc="04090001">
+      <w:start w:val="1"/>
+      <w:numFmt w:val="bullet"/>
+      <w:lvlText w:val=""/>
+      <w:lvlJc w:val="left"/>
+      <w:pPr>
+        <w:ind w:left="720" w:hanging="360"/>
+      </w:pPr>
+      <w:rPr>
+        <w:rFonts w:ascii="Symbol" w:hAnsi="Symbol" w:hint="default"/>
+      </w:rPr>
+    </w:lvl>
     <w:lvl w:ilvl="1" w:tplc="04090003" w:tentative="1">
       <w:start w:val="1"/>
       <w:numFmt w:val="bullet"/>
@@ -769,7 +1522,7 @@
       </w:rPr>
     </w:lvl>
   </w:abstractNum>
-  <w:abstractNum w:abstractNumId="4" w15:restartNumberingAfterBreak="0">
+  <w:abstractNum w:abstractNumId="6" w15:restartNumberingAfterBreak="0">
     <w:nsid w:val="5A286D6F"/>
     <w:multiLevelType w:val="hybridMultilevel"/>
     <w:tmpl w:val="323A683A"/>
@@ -883,19 +1636,25 @@
     </w:lvl>
   </w:abstractNum>
   <w:num w:numId="1">
-    <w:abstractNumId w:val="2"/>
+    <w:abstractNumId w:val="3"/>
   </w:num>
   <w:num w:numId="2">
-    <w:abstractNumId w:val="1"/>
+    <w:abstractNumId w:val="2"/>
   </w:num>
   <w:num w:numId="3">
     <w:abstractNumId w:val="0"/>
   </w:num>
   <w:num w:numId="4">
+    <w:abstractNumId w:val="6"/>
+  </w:num>
+  <w:num w:numId="5">
     <w:abstractNumId w:val="4"/>
   </w:num>
-  <w:num w:numId="5">
-    <w:abstractNumId w:val="3"/>
+  <w:num w:numId="6">
+    <w:abstractNumId w:val="1"/>
+  </w:num>
+  <w:num w:numId="7">
+    <w:abstractNumId w:val="5"/>
   </w:num>
 </w:numbering>
 </file>
@@ -1359,6 +2118,28 @@
       <w:szCs w:val="24"/>
     </w:rPr>
   </w:style>
+  <w:style w:type="paragraph" w:styleId="Heading4">
+    <w:name w:val="heading 4"/>
+    <w:basedOn w:val="Normal"/>
+    <w:next w:val="Normal"/>
+    <w:link w:val="Heading4Char"/>
+    <w:uiPriority w:val="9"/>
+    <w:unhideWhenUsed/>
+    <w:qFormat/>
+    <w:rsid w:val="00864420"/>
+    <w:pPr>
+      <w:keepNext/>
+      <w:keepLines/>
+      <w:spacing w:before="40" w:after="0"/>
+      <w:outlineLvl w:val="3"/>
+    </w:pPr>
+    <w:rPr>
+      <w:rFonts w:asciiTheme="majorHAnsi" w:eastAsiaTheme="majorEastAsia" w:hAnsiTheme="majorHAnsi" w:cstheme="majorBidi"/>
+      <w:i/>
+      <w:iCs/>
+      <w:color w:val="2E74B5" w:themeColor="accent1" w:themeShade="BF"/>
+    </w:rPr>
+  </w:style>
   <w:style w:type="character" w:default="1" w:styleId="DefaultParagraphFont">
     <w:name w:val="Default Paragraph Font"/>
     <w:uiPriority w:val="1"/>
@@ -1434,6 +2215,19 @@
       <w:color w:val="1F4D78" w:themeColor="accent1" w:themeShade="7F"/>
       <w:sz w:val="24"/>
       <w:szCs w:val="24"/>
+    </w:rPr>
+  </w:style>
+  <w:style w:type="character" w:customStyle="1" w:styleId="Heading4Char">
+    <w:name w:val="Heading 4 Char"/>
+    <w:basedOn w:val="DefaultParagraphFont"/>
+    <w:link w:val="Heading4"/>
+    <w:uiPriority w:val="9"/>
+    <w:rsid w:val="00864420"/>
+    <w:rPr>
+      <w:rFonts w:asciiTheme="majorHAnsi" w:eastAsiaTheme="majorEastAsia" w:hAnsiTheme="majorHAnsi" w:cstheme="majorBidi"/>
+      <w:i/>
+      <w:iCs/>
+      <w:color w:val="2E74B5" w:themeColor="accent1" w:themeShade="BF"/>
     </w:rPr>
   </w:style>
 </w:styles>

</xml_diff>